<commit_message>
push final changes app.js
</commit_message>
<xml_diff>
--- a/Activity4.docx
+++ b/Activity4.docx
@@ -1,6 +1,6 @@
 
 <file path=word/document.xml><?xml version="1.0" encoding="utf-8"?>
-<w:document xmlns:wpc="http://schemas.microsoft.com/office/word/2010/wordprocessingCanvas" xmlns:cx="http://schemas.microsoft.com/office/drawing/2014/chartex" xmlns:cx1="http://schemas.microsoft.com/office/drawing/2015/9/8/chartex" xmlns:cx2="http://schemas.microsoft.com/office/drawing/2015/10/21/chartex" xmlns:cx3="http://schemas.microsoft.com/office/drawing/2016/5/9/chartex" xmlns:cx4="http://schemas.microsoft.com/office/drawing/2016/5/10/chartex" xmlns:cx5="http://schemas.microsoft.com/office/drawing/2016/5/11/chartex" xmlns:cx6="http://schemas.microsoft.com/office/drawing/2016/5/12/chartex" xmlns:cx7="http://schemas.microsoft.com/office/drawing/2016/5/13/chartex" xmlns:cx8="http://schemas.microsoft.com/office/drawing/2016/5/14/chartex" xmlns:mc="http://schemas.openxmlformats.org/markup-compatibility/2006" xmlns:aink="http://schemas.microsoft.com/office/drawing/2016/ink" xmlns:am3d="http://schemas.microsoft.com/office/drawing/2017/model3d" xmlns:o="urn:schemas-microsoft-com:office:office" xmlns:oel="http://schemas.microsoft.com/office/2019/extlst" xmlns:r="http://schemas.openxmlformats.org/officeDocument/2006/relationships" xmlns:m="http://schemas.openxmlformats.org/officeDocument/2006/math" xmlns:v="urn:schemas-microsoft-com:vml" xmlns:wp14="http://schemas.microsoft.com/office/word/2010/wordprocessingDrawing" xmlns:wp="http://schemas.openxmlformats.org/drawingml/2006/wordprocessingDrawing" xmlns:w10="urn:schemas-microsoft-com:office:word" xmlns:w="http://schemas.openxmlformats.org/wordprocessingml/2006/main" xmlns:w14="http://schemas.microsoft.com/office/word/2010/wordml" xmlns:w15="http://schemas.microsoft.com/office/word/2012/wordml" xmlns:w16cex="http://schemas.microsoft.com/office/word/2018/wordml/cex" xmlns:w16cid="http://schemas.microsoft.com/office/word/2016/wordml/cid" xmlns:w16="http://schemas.microsoft.com/office/word/2018/wordml" xmlns:w16du="http://schemas.microsoft.com/office/word/2023/wordml/word16du" xmlns:w16sdtdh="http://schemas.microsoft.com/office/word/2020/wordml/sdtdatahash" xmlns:w16se="http://schemas.microsoft.com/office/word/2015/wordml/symex" xmlns:wpg="http://schemas.microsoft.com/office/word/2010/wordprocessingGroup" xmlns:wpi="http://schemas.microsoft.com/office/word/2010/wordprocessingInk" xmlns:wne="http://schemas.microsoft.com/office/word/2006/wordml" xmlns:wps="http://schemas.microsoft.com/office/word/2010/wordprocessingShape" mc:Ignorable="w14 w15 w16se w16cid w16 w16cex w16sdtdh wp14">
+<w:document xmlns:wpc="http://schemas.microsoft.com/office/word/2010/wordprocessingCanvas" xmlns:cx="http://schemas.microsoft.com/office/drawing/2014/chartex" xmlns:cx1="http://schemas.microsoft.com/office/drawing/2015/9/8/chartex" xmlns:cx2="http://schemas.microsoft.com/office/drawing/2015/10/21/chartex" xmlns:cx3="http://schemas.microsoft.com/office/drawing/2016/5/9/chartex" xmlns:cx4="http://schemas.microsoft.com/office/drawing/2016/5/10/chartex" xmlns:cx5="http://schemas.microsoft.com/office/drawing/2016/5/11/chartex" xmlns:cx6="http://schemas.microsoft.com/office/drawing/2016/5/12/chartex" xmlns:cx7="http://schemas.microsoft.com/office/drawing/2016/5/13/chartex" xmlns:cx8="http://schemas.microsoft.com/office/drawing/2016/5/14/chartex" xmlns:mc="http://schemas.openxmlformats.org/markup-compatibility/2006" xmlns:aink="http://schemas.microsoft.com/office/drawing/2016/ink" xmlns:am3d="http://schemas.microsoft.com/office/drawing/2017/model3d" xmlns:o="urn:schemas-microsoft-com:office:office" xmlns:oel="http://schemas.microsoft.com/office/2019/extlst" xmlns:r="http://schemas.openxmlformats.org/officeDocument/2006/relationships" xmlns:m="http://schemas.openxmlformats.org/officeDocument/2006/math" xmlns:v="urn:schemas-microsoft-com:vml" xmlns:wp14="http://schemas.microsoft.com/office/word/2010/wordprocessingDrawing" xmlns:wp="http://schemas.openxmlformats.org/drawingml/2006/wordprocessingDrawing" xmlns:w10="urn:schemas-microsoft-com:office:word" xmlns:w="http://schemas.openxmlformats.org/wordprocessingml/2006/main" xmlns:w14="http://schemas.microsoft.com/office/word/2010/wordml" xmlns:w15="http://schemas.microsoft.com/office/word/2012/wordml" xmlns:w16cex="http://schemas.microsoft.com/office/word/2018/wordml/cex" xmlns:w16cid="http://schemas.microsoft.com/office/word/2016/wordml/cid" xmlns:w16="http://schemas.microsoft.com/office/word/2018/wordml" xmlns:w16sdtdh="http://schemas.microsoft.com/office/word/2020/wordml/sdtdatahash" xmlns:w16se="http://schemas.microsoft.com/office/word/2015/wordml/symex" xmlns:wpg="http://schemas.microsoft.com/office/word/2010/wordprocessingGroup" xmlns:wpi="http://schemas.microsoft.com/office/word/2010/wordprocessingInk" xmlns:wne="http://schemas.microsoft.com/office/word/2006/wordml" xmlns:wps="http://schemas.microsoft.com/office/word/2010/wordprocessingShape" mc:Ignorable="w14 w15 w16se w16cid w16 w16cex w16sdtdh wp14">
   <w:body>
     <w:p>
       <w:pPr>
@@ -79,7 +79,7 @@
           <w:b/>
           <w:bCs/>
         </w:rPr>
-        <w:t>4</w:t>
+        <w:t>5</w:t>
       </w:r>
     </w:p>
     <w:p>
@@ -109,21 +109,19 @@
         <w:jc w:val="center"/>
       </w:pPr>
       <w:r>
-        <w:t xml:space="preserve">Dinesh </w:t>
+        <w:t>Dinesh Gudibandi</w:t>
       </w:r>
-      <w:proofErr w:type="spellStart"/>
+    </w:p>
+    <w:p>
+      <w:pPr>
+        <w:spacing w:line="480" w:lineRule="auto"/>
+        <w:jc w:val="center"/>
+      </w:pPr>
       <w:r>
-        <w:t>Gudibandi</w:t>
+        <w:t>6/</w:t>
       </w:r>
-      <w:proofErr w:type="spellEnd"/>
-    </w:p>
-    <w:p>
-      <w:pPr>
-        <w:spacing w:line="480" w:lineRule="auto"/>
-        <w:jc w:val="center"/>
-      </w:pPr>
       <w:r>
-        <w:t>6/4</w:t>
+        <w:t>11</w:t>
       </w:r>
       <w:r>
         <w:t>/23</w:t>
@@ -188,19 +186,31 @@
           <w:lang w:eastAsia="ja-JP"/>
         </w:rPr>
         <w:lastRenderedPageBreak/>
-        <w:t>Main Application Screen</w:t>
+        <w:t>Part 1 Complete Application</w:t>
       </w:r>
+    </w:p>
+    <w:p>
+      <w:pPr>
+        <w:spacing w:line="480" w:lineRule="auto"/>
+        <w:rPr>
+          <w:b/>
+          <w:bCs/>
+          <w:noProof/>
+          <w:lang w:eastAsia="ja-JP"/>
+        </w:rPr>
+      </w:pPr>
       <w:r>
         <w:rPr>
           <w:b/>
           <w:bCs/>
+          <w:noProof/>
           <w:lang w:eastAsia="ja-JP"/>
         </w:rPr>
         <w:drawing>
-          <wp:inline distT="0" distB="0" distL="0" distR="0" wp14:anchorId="22C7A35C" wp14:editId="5C50AE51">
-            <wp:extent cx="5943600" cy="1149350"/>
-            <wp:effectExtent l="0" t="0" r="0" b="0"/>
-            <wp:docPr id="936249559" name="Picture 1" descr="A screenshot of a computer&#10;&#10;Description automatically generated with medium confidence"/>
+          <wp:inline distT="0" distB="0" distL="0" distR="0" wp14:anchorId="028072C3" wp14:editId="14BF5425">
+            <wp:extent cx="2886478" cy="5896798"/>
+            <wp:effectExtent l="0" t="0" r="9525" b="8890"/>
+            <wp:docPr id="652319807" name="Picture 1" descr="A picture containing text, screenshot, multimedia, software&#10;&#10;Description automatically generated"/>
             <wp:cNvGraphicFramePr>
               <a:graphicFrameLocks xmlns:a="http://schemas.openxmlformats.org/drawingml/2006/main" noChangeAspect="1"/>
             </wp:cNvGraphicFramePr>
@@ -208,7 +218,7 @@
               <a:graphicData uri="http://schemas.openxmlformats.org/drawingml/2006/picture">
                 <pic:pic xmlns:pic="http://schemas.openxmlformats.org/drawingml/2006/picture">
                   <pic:nvPicPr>
-                    <pic:cNvPr id="936249559" name="Picture 1" descr="A screenshot of a computer&#10;&#10;Description automatically generated with medium confidence"/>
+                    <pic:cNvPr id="652319807" name="Picture 1" descr="A picture containing text, screenshot, multimedia, software&#10;&#10;Description automatically generated"/>
                     <pic:cNvPicPr/>
                   </pic:nvPicPr>
                   <pic:blipFill>
@@ -220,7 +230,7 @@
                   <pic:spPr>
                     <a:xfrm>
                       <a:off x="0" y="0"/>
-                      <a:ext cx="5943600" cy="1149350"/>
+                      <a:ext cx="2886478" cy="5896798"/>
                     </a:xfrm>
                     <a:prstGeom prst="rect">
                       <a:avLst/>
@@ -237,9 +247,9 @@
       <w:pPr>
         <w:spacing w:line="480" w:lineRule="auto"/>
         <w:rPr>
-          <w:rFonts w:hint="eastAsia"/>
           <w:b/>
           <w:bCs/>
+          <w:noProof/>
           <w:lang w:eastAsia="ja-JP"/>
         </w:rPr>
       </w:pPr>
@@ -247,39 +257,15 @@
         <w:rPr>
           <w:b/>
           <w:bCs/>
+          <w:noProof/>
           <w:lang w:eastAsia="ja-JP"/>
         </w:rPr>
-        <w:t>Adding an Album</w:t>
-      </w:r>
-      <w:r>
-        <w:rPr>
-          <w:b/>
-          <w:bCs/>
-          <w:lang w:eastAsia="ja-JP"/>
-        </w:rPr>
-        <w:t xml:space="preserve"> Successfully</w:t>
-      </w:r>
-    </w:p>
-    <w:p>
-      <w:pPr>
-        <w:spacing w:line="480" w:lineRule="auto"/>
-        <w:rPr>
-          <w:b/>
-          <w:bCs/>
-          <w:lang w:eastAsia="ja-JP"/>
-        </w:rPr>
-      </w:pPr>
-      <w:r>
-        <w:rPr>
-          <w:b/>
-          <w:bCs/>
-          <w:lang w:eastAsia="ja-JP"/>
-        </w:rPr>
+        <w:lastRenderedPageBreak/>
         <w:drawing>
-          <wp:inline distT="0" distB="0" distL="0" distR="0" wp14:anchorId="5F9E5ED9" wp14:editId="0CAD2586">
-            <wp:extent cx="5943600" cy="836930"/>
-            <wp:effectExtent l="0" t="0" r="0" b="0"/>
-            <wp:docPr id="719977343" name="Picture 1" descr="A picture containing text, font, screenshot, line&#10;&#10;Description automatically generated"/>
+          <wp:inline distT="0" distB="0" distL="0" distR="0" wp14:anchorId="554860E9" wp14:editId="54BABD0F">
+            <wp:extent cx="2753109" cy="7668695"/>
+            <wp:effectExtent l="0" t="0" r="9525" b="8890"/>
+            <wp:docPr id="1453094686" name="Picture 1" descr="A screenshot of a cartoon&#10;&#10;Description automatically generated with low confidence"/>
             <wp:cNvGraphicFramePr>
               <a:graphicFrameLocks xmlns:a="http://schemas.openxmlformats.org/drawingml/2006/main" noChangeAspect="1"/>
             </wp:cNvGraphicFramePr>
@@ -287,7 +273,7 @@
               <a:graphicData uri="http://schemas.openxmlformats.org/drawingml/2006/picture">
                 <pic:pic xmlns:pic="http://schemas.openxmlformats.org/drawingml/2006/picture">
                   <pic:nvPicPr>
-                    <pic:cNvPr id="719977343" name="Picture 1" descr="A picture containing text, font, screenshot, line&#10;&#10;Description automatically generated"/>
+                    <pic:cNvPr id="1453094686" name="Picture 1" descr="A screenshot of a cartoon&#10;&#10;Description automatically generated with low confidence"/>
                     <pic:cNvPicPr/>
                   </pic:nvPicPr>
                   <pic:blipFill>
@@ -299,7 +285,7 @@
                   <pic:spPr>
                     <a:xfrm>
                       <a:off x="0" y="0"/>
-                      <a:ext cx="5943600" cy="836930"/>
+                      <a:ext cx="2753109" cy="7668695"/>
                     </a:xfrm>
                     <a:prstGeom prst="rect">
                       <a:avLst/>
@@ -318,6 +304,18 @@
         <w:rPr>
           <w:b/>
           <w:bCs/>
+          <w:noProof/>
+          <w:lang w:eastAsia="ja-JP"/>
+        </w:rPr>
+      </w:pPr>
+    </w:p>
+    <w:p>
+      <w:pPr>
+        <w:spacing w:line="480" w:lineRule="auto"/>
+        <w:rPr>
+          <w:b/>
+          <w:bCs/>
+          <w:noProof/>
           <w:lang w:eastAsia="ja-JP"/>
         </w:rPr>
       </w:pPr>
@@ -325,9 +323,11 @@
         <w:rPr>
           <w:b/>
           <w:bCs/>
+          <w:noProof/>
           <w:lang w:eastAsia="ja-JP"/>
         </w:rPr>
-        <w:t>Album Creation Menu</w:t>
+        <w:lastRenderedPageBreak/>
+        <w:t>Part 1 Counter Application</w:t>
       </w:r>
     </w:p>
     <w:p>
@@ -336,6 +336,7 @@
         <w:rPr>
           <w:b/>
           <w:bCs/>
+          <w:noProof/>
           <w:lang w:eastAsia="ja-JP"/>
         </w:rPr>
       </w:pPr>
@@ -343,13 +344,14 @@
         <w:rPr>
           <w:b/>
           <w:bCs/>
+          <w:noProof/>
           <w:lang w:eastAsia="ja-JP"/>
         </w:rPr>
         <w:drawing>
-          <wp:inline distT="0" distB="0" distL="0" distR="0" wp14:anchorId="4C97C7AD" wp14:editId="0CB41A03">
-            <wp:extent cx="5943600" cy="3244850"/>
-            <wp:effectExtent l="0" t="0" r="0" b="0"/>
-            <wp:docPr id="256994692" name="Picture 1" descr="A screenshot of a music collection&#10;&#10;Description automatically generated with medium confidence"/>
+          <wp:inline distT="0" distB="0" distL="0" distR="0" wp14:anchorId="653F39A8" wp14:editId="4593D173">
+            <wp:extent cx="2810267" cy="6639852"/>
+            <wp:effectExtent l="0" t="0" r="9525" b="8890"/>
+            <wp:docPr id="469171445" name="Picture 1" descr="A screenshot of a computer&#10;&#10;Description automatically generated with medium confidence"/>
             <wp:cNvGraphicFramePr>
               <a:graphicFrameLocks xmlns:a="http://schemas.openxmlformats.org/drawingml/2006/main" noChangeAspect="1"/>
             </wp:cNvGraphicFramePr>
@@ -357,7 +359,7 @@
               <a:graphicData uri="http://schemas.openxmlformats.org/drawingml/2006/picture">
                 <pic:pic xmlns:pic="http://schemas.openxmlformats.org/drawingml/2006/picture">
                   <pic:nvPicPr>
-                    <pic:cNvPr id="256994692" name="Picture 1" descr="A screenshot of a music collection&#10;&#10;Description automatically generated with medium confidence"/>
+                    <pic:cNvPr id="469171445" name="Picture 1" descr="A screenshot of a computer&#10;&#10;Description automatically generated with medium confidence"/>
                     <pic:cNvPicPr/>
                   </pic:nvPicPr>
                   <pic:blipFill>
@@ -369,7 +371,7 @@
                   <pic:spPr>
                     <a:xfrm>
                       <a:off x="0" y="0"/>
-                      <a:ext cx="5943600" cy="3244850"/>
+                      <a:ext cx="2810267" cy="6639852"/>
                     </a:xfrm>
                     <a:prstGeom prst="rect">
                       <a:avLst/>
@@ -382,106 +384,6 @@
         </w:drawing>
       </w:r>
     </w:p>
-    <w:p>
-      <w:pPr>
-        <w:spacing w:line="480" w:lineRule="auto"/>
-        <w:rPr>
-          <w:b/>
-          <w:bCs/>
-          <w:i/>
-          <w:iCs/>
-          <w:lang w:eastAsia="ja-JP"/>
-        </w:rPr>
-      </w:pPr>
-    </w:p>
-    <w:p>
-      <w:pPr>
-        <w:spacing w:line="480" w:lineRule="auto"/>
-        <w:rPr>
-          <w:b/>
-          <w:bCs/>
-          <w:i/>
-          <w:iCs/>
-          <w:lang w:eastAsia="ja-JP"/>
-        </w:rPr>
-      </w:pPr>
-    </w:p>
-    <w:p>
-      <w:pPr>
-        <w:spacing w:line="480" w:lineRule="auto"/>
-        <w:rPr>
-          <w:b/>
-          <w:bCs/>
-          <w:lang w:eastAsia="ja-JP"/>
-        </w:rPr>
-      </w:pPr>
-      <w:proofErr w:type="spellStart"/>
-      <w:r>
-        <w:rPr>
-          <w:b/>
-          <w:bCs/>
-          <w:lang w:eastAsia="ja-JP"/>
-        </w:rPr>
-        <w:lastRenderedPageBreak/>
-        <w:t>Youtube</w:t>
-      </w:r>
-      <w:proofErr w:type="spellEnd"/>
-      <w:r>
-        <w:rPr>
-          <w:b/>
-          <w:bCs/>
-          <w:lang w:eastAsia="ja-JP"/>
-        </w:rPr>
-        <w:t xml:space="preserve"> Link Explaining the Rest of the Issues Experienced While Doing This Activity</w:t>
-      </w:r>
-    </w:p>
-    <w:p>
-      <w:pPr>
-        <w:spacing w:line="480" w:lineRule="auto"/>
-        <w:rPr>
-          <w:i/>
-          <w:iCs/>
-          <w:lang w:eastAsia="ja-JP"/>
-        </w:rPr>
-      </w:pPr>
-      <w:r>
-        <w:rPr>
-          <w:i/>
-          <w:iCs/>
-          <w:lang w:eastAsia="ja-JP"/>
-        </w:rPr>
-        <w:t xml:space="preserve">Keep in mind also that I had my headset die at the end, but that the overall point is that despite directly copying this activity, I was unable to get the other aspects of my page to render. </w:t>
-      </w:r>
-    </w:p>
-    <w:p>
-      <w:pPr>
-        <w:spacing w:line="480" w:lineRule="auto"/>
-        <w:rPr>
-          <w:i/>
-          <w:iCs/>
-          <w:lang w:eastAsia="ja-JP"/>
-        </w:rPr>
-      </w:pPr>
-      <w:hyperlink r:id="rId8" w:history="1">
-        <w:r>
-          <w:rPr>
-            <w:rStyle w:val="Hyperlink"/>
-            <w:i/>
-            <w:iCs/>
-            <w:lang w:eastAsia="ja-JP"/>
-          </w:rPr>
-          <w:t>https://youtu.be/gRu6QR2lA90</w:t>
-        </w:r>
-      </w:hyperlink>
-    </w:p>
-    <w:p>
-      <w:pPr>
-        <w:spacing w:line="480" w:lineRule="auto"/>
-        <w:rPr>
-          <w:lang w:eastAsia="ja-JP"/>
-        </w:rPr>
-      </w:pPr>
-    </w:p>
     <w:sectPr>
       <w:pgSz w:w="12240" w:h="15840"/>
       <w:pgMar w:top="1440" w:right="1440" w:bottom="1440" w:left="1440" w:header="720" w:footer="720" w:gutter="0"/>
@@ -493,7 +395,7 @@
 </file>
 
 <file path=word/numbering.xml><?xml version="1.0" encoding="utf-8"?>
-<w:numbering xmlns:wpc="http://schemas.microsoft.com/office/word/2010/wordprocessingCanvas" xmlns:cx="http://schemas.microsoft.com/office/drawing/2014/chartex" xmlns:cx1="http://schemas.microsoft.com/office/drawing/2015/9/8/chartex" xmlns:cx2="http://schemas.microsoft.com/office/drawing/2015/10/21/chartex" xmlns:cx3="http://schemas.microsoft.com/office/drawing/2016/5/9/chartex" xmlns:cx4="http://schemas.microsoft.com/office/drawing/2016/5/10/chartex" xmlns:cx5="http://schemas.microsoft.com/office/drawing/2016/5/11/chartex" xmlns:cx6="http://schemas.microsoft.com/office/drawing/2016/5/12/chartex" xmlns:cx7="http://schemas.microsoft.com/office/drawing/2016/5/13/chartex" xmlns:cx8="http://schemas.microsoft.com/office/drawing/2016/5/14/chartex" xmlns:mc="http://schemas.openxmlformats.org/markup-compatibility/2006" xmlns:aink="http://schemas.microsoft.com/office/drawing/2016/ink" xmlns:am3d="http://schemas.microsoft.com/office/drawing/2017/model3d" xmlns:o="urn:schemas-microsoft-com:office:office" xmlns:oel="http://schemas.microsoft.com/office/2019/extlst" xmlns:r="http://schemas.openxmlformats.org/officeDocument/2006/relationships" xmlns:m="http://schemas.openxmlformats.org/officeDocument/2006/math" xmlns:v="urn:schemas-microsoft-com:vml" xmlns:wp14="http://schemas.microsoft.com/office/word/2010/wordprocessingDrawing" xmlns:wp="http://schemas.openxmlformats.org/drawingml/2006/wordprocessingDrawing" xmlns:w10="urn:schemas-microsoft-com:office:word" xmlns:w="http://schemas.openxmlformats.org/wordprocessingml/2006/main" xmlns:w14="http://schemas.microsoft.com/office/word/2010/wordml" xmlns:w15="http://schemas.microsoft.com/office/word/2012/wordml" xmlns:w16cex="http://schemas.microsoft.com/office/word/2018/wordml/cex" xmlns:w16cid="http://schemas.microsoft.com/office/word/2016/wordml/cid" xmlns:w16="http://schemas.microsoft.com/office/word/2018/wordml" xmlns:w16du="http://schemas.microsoft.com/office/word/2023/wordml/word16du" xmlns:w16sdtdh="http://schemas.microsoft.com/office/word/2020/wordml/sdtdatahash" xmlns:w16se="http://schemas.microsoft.com/office/word/2015/wordml/symex" xmlns:wpg="http://schemas.microsoft.com/office/word/2010/wordprocessingGroup" xmlns:wpi="http://schemas.microsoft.com/office/word/2010/wordprocessingInk" xmlns:wne="http://schemas.microsoft.com/office/word/2006/wordml" xmlns:wps="http://schemas.microsoft.com/office/word/2010/wordprocessingShape" mc:Ignorable="w14 w15 w16se w16cid w16 w16cex w16sdtdh wp14">
+<w:numbering xmlns:wpc="http://schemas.microsoft.com/office/word/2010/wordprocessingCanvas" xmlns:cx="http://schemas.microsoft.com/office/drawing/2014/chartex" xmlns:cx1="http://schemas.microsoft.com/office/drawing/2015/9/8/chartex" xmlns:cx2="http://schemas.microsoft.com/office/drawing/2015/10/21/chartex" xmlns:cx3="http://schemas.microsoft.com/office/drawing/2016/5/9/chartex" xmlns:cx4="http://schemas.microsoft.com/office/drawing/2016/5/10/chartex" xmlns:cx5="http://schemas.microsoft.com/office/drawing/2016/5/11/chartex" xmlns:cx6="http://schemas.microsoft.com/office/drawing/2016/5/12/chartex" xmlns:cx7="http://schemas.microsoft.com/office/drawing/2016/5/13/chartex" xmlns:cx8="http://schemas.microsoft.com/office/drawing/2016/5/14/chartex" xmlns:mc="http://schemas.openxmlformats.org/markup-compatibility/2006" xmlns:aink="http://schemas.microsoft.com/office/drawing/2016/ink" xmlns:am3d="http://schemas.microsoft.com/office/drawing/2017/model3d" xmlns:o="urn:schemas-microsoft-com:office:office" xmlns:oel="http://schemas.microsoft.com/office/2019/extlst" xmlns:r="http://schemas.openxmlformats.org/officeDocument/2006/relationships" xmlns:m="http://schemas.openxmlformats.org/officeDocument/2006/math" xmlns:v="urn:schemas-microsoft-com:vml" xmlns:wp14="http://schemas.microsoft.com/office/word/2010/wordprocessingDrawing" xmlns:wp="http://schemas.openxmlformats.org/drawingml/2006/wordprocessingDrawing" xmlns:w10="urn:schemas-microsoft-com:office:word" xmlns:w="http://schemas.openxmlformats.org/wordprocessingml/2006/main" xmlns:w14="http://schemas.microsoft.com/office/word/2010/wordml" xmlns:w15="http://schemas.microsoft.com/office/word/2012/wordml" xmlns:w16cex="http://schemas.microsoft.com/office/word/2018/wordml/cex" xmlns:w16cid="http://schemas.microsoft.com/office/word/2016/wordml/cid" xmlns:w16="http://schemas.microsoft.com/office/word/2018/wordml" xmlns:w16sdtdh="http://schemas.microsoft.com/office/word/2020/wordml/sdtdatahash" xmlns:w16se="http://schemas.microsoft.com/office/word/2015/wordml/symex" xmlns:wpg="http://schemas.microsoft.com/office/word/2010/wordprocessingGroup" xmlns:wpi="http://schemas.microsoft.com/office/word/2010/wordprocessingInk" xmlns:wne="http://schemas.microsoft.com/office/word/2006/wordml" xmlns:wps="http://schemas.microsoft.com/office/word/2010/wordprocessingShape" mc:Ignorable="w14 w15 w16se w16cid w16 w16cex w16sdtdh wp14">
   <w:abstractNum w:abstractNumId="0" w15:restartNumberingAfterBreak="0">
     <w:nsid w:val="2198715C"/>
     <w:multiLevelType w:val="hybridMultilevel"/>

</xml_diff>